<commit_message>
Qtasnim: Update button function for Adding item to db
</commit_message>
<xml_diff>
--- a/Qtasnim Digital Teknologi/Qtasnim Digital Teknologi Documentation.docx
+++ b/Qtasnim Digital Teknologi/Qtasnim Digital Teknologi Documentation.docx
@@ -117,10 +117,10 @@
           <w:noProof/>
         </w:rPr>
         <w:drawing>
-          <wp:inline distT="0" distB="0" distL="0" distR="0" wp14:anchorId="236DDCBD" wp14:editId="3AB080DC">
-            <wp:extent cx="5724525" cy="3438525"/>
+          <wp:inline distT="0" distB="0" distL="0" distR="0" wp14:anchorId="1D89E610" wp14:editId="6803F1C2">
+            <wp:extent cx="5724525" cy="3476625"/>
             <wp:effectExtent l="0" t="0" r="9525" b="9525"/>
-            <wp:docPr id="709250558" name="Picture 1"/>
+            <wp:docPr id="1687812062" name="Picture 1"/>
             <wp:cNvGraphicFramePr>
               <a:graphicFrameLocks xmlns:a="http://schemas.openxmlformats.org/drawingml/2006/main" noChangeAspect="1"/>
             </wp:cNvGraphicFramePr>
@@ -149,7 +149,7 @@
                   <pic:spPr bwMode="auto">
                     <a:xfrm>
                       <a:off x="0" y="0"/>
-                      <a:ext cx="5724525" cy="3438525"/>
+                      <a:ext cx="5724525" cy="3476625"/>
                     </a:xfrm>
                     <a:prstGeom prst="rect">
                       <a:avLst/>
@@ -342,7 +342,19 @@
         <w:rPr>
           <w:rFonts w:ascii="Calibri" w:hAnsi="Calibri" w:cs="Calibri"/>
         </w:rPr>
-        <w:t>Duration 24 Hour</w:t>
+        <w:t>Duration</w:t>
+      </w:r>
+      <w:r>
+        <w:rPr>
+          <w:rFonts w:ascii="Calibri" w:hAnsi="Calibri" w:cs="Calibri"/>
+        </w:rPr>
+        <w:t>:</w:t>
+      </w:r>
+      <w:r>
+        <w:rPr>
+          <w:rFonts w:ascii="Calibri" w:hAnsi="Calibri" w:cs="Calibri"/>
+        </w:rPr>
+        <w:t xml:space="preserve"> 24 Hour</w:t>
       </w:r>
       <w:r>
         <w:rPr>
@@ -745,7 +757,19 @@
         <w:rPr>
           <w:rFonts w:ascii="Calibri" w:hAnsi="Calibri" w:cs="Calibri"/>
         </w:rPr>
-        <w:t xml:space="preserve"> for connecting to SQL Server, Fetch data from server, and delete data.</w:t>
+        <w:t xml:space="preserve"> for connecting to SQL Server, Fetch data from server, delete data</w:t>
+      </w:r>
+      <w:r>
+        <w:rPr>
+          <w:rFonts w:ascii="Calibri" w:hAnsi="Calibri" w:cs="Calibri"/>
+        </w:rPr>
+        <w:t>, and Add data to server</w:t>
+      </w:r>
+      <w:r>
+        <w:rPr>
+          <w:rFonts w:ascii="Calibri" w:hAnsi="Calibri" w:cs="Calibri"/>
+        </w:rPr>
+        <w:t>.</w:t>
       </w:r>
     </w:p>
     <w:p>
@@ -785,7 +809,7 @@
         <w:rPr>
           <w:rFonts w:ascii="Calibri" w:hAnsi="Calibri" w:cs="Calibri"/>
         </w:rPr>
-        <w:t>Edit and Add New Data</w:t>
+        <w:t>Edit Data</w:t>
       </w:r>
     </w:p>
     <w:p>

</xml_diff>